<commit_message>
Prelease of FBasic version 1.1.0
</commit_message>
<xml_diff>
--- a/FAST.FBasic.InteractiveConsole/Tests/Output/example3.docx
+++ b/FAST.FBasic.InteractiveConsole/Tests/Output/example3.docx
@@ -572,71 +572,6 @@
           <w:color w:val="A6A6A6" w:themeColor="background1" w:themeShade="A6"/>
         </w:rPr>
       </w:pPr>
-    </w:p>
-    <w:p>
-      <w:r>
-        <w:t>[&lt;</w:t>
-      </w:r>
-      <w:proofErr w:type="spellStart"/>
-      <w:r>
-        <w:t>Delete</w:t>
-      </w:r>
-      <w:r>
-        <w:t>Begin</w:t>
-      </w:r>
-      <w:proofErr w:type="spellEnd"/>
-      <w:r>
-        <w:t>&gt;]</w:t>
-      </w:r>
-    </w:p>
-    <w:p>
-      <w:pPr>
-        <w:rPr>
-          <w:i/>
-          <w:iCs/>
-        </w:rPr>
-      </w:pPr>
-      <w:r>
-        <w:rPr>
-          <w:i/>
-          <w:iCs/>
-        </w:rPr>
-        <w:t>THIS IS A SECTION OF TEXT TO DELETE IT FROM THE DOCUMENT</w:t>
-      </w:r>
-    </w:p>
-    <w:p>
-      <w:pPr>
-        <w:rPr>
-          <w:i/>
-          <w:iCs/>
-        </w:rPr>
-      </w:pPr>
-    </w:p>
-    <w:p>
-      <w:r>
-        <w:rPr>
-          <w:i/>
-          <w:iCs/>
-        </w:rPr>
-        <w:t>.</w:t>
-      </w:r>
-      <w:r>
-        <w:t xml:space="preserve"> </w:t>
-      </w:r>
-      <w:r>
-        <w:t>[&lt;</w:t>
-      </w:r>
-      <w:proofErr w:type="spellStart"/>
-      <w:r>
-        <w:t>Delete</w:t>
-      </w:r>
-      <w:r>
-        <w:t>End</w:t>
-      </w:r>
-      <w:proofErr w:type="spellEnd"/>
-      <w:r>
-        <w:t>&gt;]</w:t>
-      </w:r>
     </w:p>
     <w:p>
       <w:pPr>

</xml_diff>